<commit_message>
Added Two Battle Conditions
Abilities and Items were not accounted for correctly under
System/Battling.
</commit_message>
<xml_diff>
--- a/GameBreakdown.docx
+++ b/GameBreakdown.docx
@@ -3384,6 +3384,30 @@
       </w:pPr>
       <w:r>
         <w:t>Non-attack damage</w:t>
+      </w:r>
+    </w:p>
+    <w:p>
+      <w:pPr>
+        <w:pStyle w:val="ListParagraph"/>
+        <w:numPr>
+          <w:ilvl w:val="2"/>
+          <w:numId w:val="1"/>
+        </w:numPr>
+      </w:pPr>
+      <w:r>
+        <w:t>Abilities</w:t>
+      </w:r>
+    </w:p>
+    <w:p>
+      <w:pPr>
+        <w:pStyle w:val="ListParagraph"/>
+        <w:numPr>
+          <w:ilvl w:val="2"/>
+          <w:numId w:val="1"/>
+        </w:numPr>
+      </w:pPr>
+      <w:r>
+        <w:t>Items</w:t>
       </w:r>
     </w:p>
     <w:p>

</xml_diff>

<commit_message>
Fixing up the code
Made several changes to the code. First, there is now an error log that
sends runtime errors to a file in the folder where game.dat resides.
Second, a prefab called SceneTools will hold common elements in scenes,
like Fade image, Dialogue box, Confirmation box, and Choices box. It is
initialized under GameMaster. Third, added a SceneManager to replace the
old IntroMenu script. It will contain all the functions and game flow.
Fourth, the New Game screen is being redone to accommodate the above
changes.
</commit_message>
<xml_diff>
--- a/GameBreakdown.docx
+++ b/GameBreakdown.docx
@@ -3442,203 +3442,468 @@
           <w:numId w:val="1"/>
         </w:numPr>
       </w:pPr>
-      <w:r>
-        <w:t>-</w:t>
-      </w:r>
-    </w:p>
-    <w:p>
-      <w:pPr>
-        <w:pStyle w:val="ListParagraph"/>
-        <w:numPr>
-          <w:ilvl w:val="0"/>
-          <w:numId w:val="1"/>
-        </w:numPr>
-      </w:pPr>
-      <w:r>
-        <w:t>AI</w:t>
-      </w:r>
-    </w:p>
-    <w:p>
-      <w:pPr>
-        <w:pStyle w:val="ListParagraph"/>
-        <w:numPr>
-          <w:ilvl w:val="1"/>
-          <w:numId w:val="1"/>
-        </w:numPr>
-      </w:pPr>
-      <w:r>
-        <w:t>Trainer teams</w:t>
-      </w:r>
-    </w:p>
-    <w:p>
-      <w:pPr>
-        <w:pStyle w:val="ListParagraph"/>
-        <w:numPr>
-          <w:ilvl w:val="1"/>
-          <w:numId w:val="1"/>
-        </w:numPr>
-      </w:pPr>
-      <w:r>
-        <w:t>Move selection</w:t>
-      </w:r>
-    </w:p>
-    <w:p>
-      <w:pPr>
-        <w:pStyle w:val="ListParagraph"/>
-        <w:numPr>
-          <w:ilvl w:val="2"/>
-          <w:numId w:val="1"/>
-        </w:numPr>
-      </w:pPr>
-      <w:r>
-        <w:t xml:space="preserve">Offensive </w:t>
-      </w:r>
-    </w:p>
-    <w:p>
-      <w:pPr>
-        <w:pStyle w:val="ListParagraph"/>
-        <w:numPr>
-          <w:ilvl w:val="2"/>
-          <w:numId w:val="1"/>
-        </w:numPr>
-      </w:pPr>
-      <w:r>
-        <w:t xml:space="preserve">Status </w:t>
-      </w:r>
-    </w:p>
-    <w:p>
-      <w:pPr>
-        <w:pStyle w:val="ListParagraph"/>
-        <w:numPr>
-          <w:ilvl w:val="2"/>
-          <w:numId w:val="1"/>
-        </w:numPr>
-      </w:pPr>
-      <w:r>
-        <w:t xml:space="preserve">Weather </w:t>
-      </w:r>
-    </w:p>
-    <w:p>
-      <w:pPr>
-        <w:pStyle w:val="ListParagraph"/>
-        <w:numPr>
-          <w:ilvl w:val="2"/>
-          <w:numId w:val="1"/>
-        </w:numPr>
-      </w:pPr>
-      <w:r>
-        <w:t>Boost</w:t>
-      </w:r>
-    </w:p>
-    <w:p>
-      <w:pPr>
-        <w:pStyle w:val="ListParagraph"/>
-        <w:numPr>
-          <w:ilvl w:val="2"/>
-          <w:numId w:val="1"/>
-        </w:numPr>
-      </w:pPr>
-      <w:r>
-        <w:t>Field</w:t>
-      </w:r>
-    </w:p>
-    <w:p>
-      <w:pPr>
-        <w:pStyle w:val="ListParagraph"/>
-        <w:numPr>
-          <w:ilvl w:val="2"/>
-          <w:numId w:val="1"/>
-        </w:numPr>
-      </w:pPr>
-      <w:r>
-        <w:t>-</w:t>
-      </w:r>
-    </w:p>
-    <w:p>
-      <w:pPr>
-        <w:pStyle w:val="ListParagraph"/>
-        <w:numPr>
-          <w:ilvl w:val="1"/>
-          <w:numId w:val="1"/>
-        </w:numPr>
-      </w:pPr>
-      <w:r>
-        <w:t>Switching</w:t>
-      </w:r>
-    </w:p>
-    <w:p>
-      <w:pPr>
-        <w:pStyle w:val="ListParagraph"/>
-        <w:numPr>
-          <w:ilvl w:val="1"/>
-          <w:numId w:val="1"/>
-        </w:numPr>
-      </w:pPr>
-      <w:r>
-        <w:t>Skill level</w:t>
-      </w:r>
-    </w:p>
-    <w:p>
-      <w:pPr>
-        <w:pStyle w:val="ListParagraph"/>
-        <w:numPr>
-          <w:ilvl w:val="2"/>
-          <w:numId w:val="1"/>
-        </w:numPr>
-      </w:pPr>
-      <w:r>
-        <w:t>Noob, Amateur, Capable, Respected, Elite</w:t>
-      </w:r>
-    </w:p>
-    <w:p>
-      <w:pPr>
-        <w:pStyle w:val="ListParagraph"/>
-        <w:numPr>
-          <w:ilvl w:val="2"/>
-          <w:numId w:val="1"/>
-        </w:numPr>
-      </w:pPr>
-      <w:r>
-        <w:t>Failure chance</w:t>
-      </w:r>
-    </w:p>
-    <w:p>
-      <w:pPr>
-        <w:pStyle w:val="ListParagraph"/>
-        <w:numPr>
-          <w:ilvl w:val="2"/>
-          <w:numId w:val="1"/>
-        </w:numPr>
-      </w:pPr>
-      <w:r>
-        <w:t>-</w:t>
-      </w:r>
-    </w:p>
-    <w:p>
-      <w:pPr>
-        <w:pStyle w:val="ListParagraph"/>
-        <w:numPr>
-          <w:ilvl w:val="1"/>
-          <w:numId w:val="1"/>
-        </w:numPr>
-      </w:pPr>
-      <w:r>
-        <w:t>Healing</w:t>
-      </w:r>
-    </w:p>
-    <w:p>
-      <w:pPr>
-        <w:pStyle w:val="ListParagraph"/>
-        <w:numPr>
-          <w:ilvl w:val="1"/>
-          <w:numId w:val="1"/>
-        </w:numPr>
-      </w:pPr>
-      <w:r>
-        <w:t>-</w:t>
+      <w:proofErr w:type="spellStart"/>
+      <w:r>
+        <w:t>Persistant</w:t>
+      </w:r>
+      <w:proofErr w:type="spellEnd"/>
+      <w:r>
+        <w:t xml:space="preserve"> System</w:t>
+      </w:r>
+    </w:p>
+    <w:p>
+      <w:pPr>
+        <w:pStyle w:val="ListParagraph"/>
+        <w:numPr>
+          <w:ilvl w:val="2"/>
+          <w:numId w:val="1"/>
+        </w:numPr>
+      </w:pPr>
+      <w:r>
+        <w:t>Persist</w:t>
+      </w:r>
+    </w:p>
+    <w:p>
+      <w:pPr>
+        <w:pStyle w:val="ListParagraph"/>
+        <w:numPr>
+          <w:ilvl w:val="2"/>
+          <w:numId w:val="1"/>
+        </w:numPr>
+      </w:pPr>
+      <w:proofErr w:type="spellStart"/>
+      <w:r>
+        <w:t>GetPersist</w:t>
+      </w:r>
+      <w:proofErr w:type="spellEnd"/>
+    </w:p>
+    <w:p>
+      <w:pPr>
+        <w:pStyle w:val="ListParagraph"/>
+        <w:numPr>
+          <w:ilvl w:val="2"/>
+          <w:numId w:val="1"/>
+        </w:numPr>
+      </w:pPr>
+      <w:r>
+        <w:t>–</w:t>
+      </w:r>
+    </w:p>
+    <w:p>
+      <w:pPr>
+        <w:pStyle w:val="ListParagraph"/>
+        <w:numPr>
+          <w:ilvl w:val="1"/>
+          <w:numId w:val="1"/>
+        </w:numPr>
+      </w:pPr>
+      <w:r>
+        <w:t>Error Logging</w:t>
+      </w:r>
+    </w:p>
+    <w:p>
+      <w:pPr>
+        <w:pStyle w:val="ListParagraph"/>
+        <w:numPr>
+          <w:ilvl w:val="2"/>
+          <w:numId w:val="1"/>
+        </w:numPr>
+      </w:pPr>
+      <w:r>
+        <w:t>File name</w:t>
+      </w:r>
+    </w:p>
+    <w:p>
+      <w:pPr>
+        <w:pStyle w:val="ListParagraph"/>
+        <w:numPr>
+          <w:ilvl w:val="2"/>
+          <w:numId w:val="1"/>
+        </w:numPr>
+      </w:pPr>
+      <w:r>
+        <w:t>Line number</w:t>
+      </w:r>
+    </w:p>
+    <w:p>
+      <w:pPr>
+        <w:pStyle w:val="ListParagraph"/>
+        <w:numPr>
+          <w:ilvl w:val="2"/>
+          <w:numId w:val="1"/>
+        </w:numPr>
+      </w:pPr>
+      <w:r>
+        <w:t>Relevant parameters</w:t>
+      </w:r>
+    </w:p>
+    <w:p>
+      <w:pPr>
+        <w:pStyle w:val="ListParagraph"/>
+        <w:numPr>
+          <w:ilvl w:val="2"/>
+          <w:numId w:val="1"/>
+        </w:numPr>
+      </w:pPr>
+      <w:r>
+        <w:t>-</w:t>
+      </w:r>
+    </w:p>
+    <w:p>
+      <w:pPr>
+        <w:pStyle w:val="ListParagraph"/>
+        <w:numPr>
+          <w:ilvl w:val="1"/>
+          <w:numId w:val="1"/>
+        </w:numPr>
+      </w:pPr>
+      <w:r>
+        <w:t>Input</w:t>
+      </w:r>
+    </w:p>
+    <w:p>
+      <w:pPr>
+        <w:pStyle w:val="ListParagraph"/>
+        <w:numPr>
+          <w:ilvl w:val="2"/>
+          <w:numId w:val="1"/>
+        </w:numPr>
+      </w:pPr>
+      <w:r>
+        <w:t xml:space="preserve">F8 – </w:t>
+      </w:r>
+      <w:proofErr w:type="spellStart"/>
+      <w:r>
+        <w:t>Screennshot</w:t>
+      </w:r>
+      <w:proofErr w:type="spellEnd"/>
+    </w:p>
+    <w:p>
+      <w:pPr>
+        <w:pStyle w:val="ListParagraph"/>
+        <w:numPr>
+          <w:ilvl w:val="2"/>
+          <w:numId w:val="1"/>
+        </w:numPr>
+      </w:pPr>
+      <w:r>
+        <w:t>F12 – Reset</w:t>
+      </w:r>
+    </w:p>
+    <w:p>
+      <w:pPr>
+        <w:pStyle w:val="ListParagraph"/>
+        <w:numPr>
+          <w:ilvl w:val="2"/>
+          <w:numId w:val="1"/>
+        </w:numPr>
+      </w:pPr>
+      <w:r>
+        <w:t>Enter, Z – A Key</w:t>
       </w:r>
       <w:bookmarkStart w:id="0" w:name="_GoBack"/>
       <w:bookmarkEnd w:id="0"/>
+    </w:p>
+    <w:p>
+      <w:pPr>
+        <w:pStyle w:val="ListParagraph"/>
+        <w:numPr>
+          <w:ilvl w:val="2"/>
+          <w:numId w:val="1"/>
+        </w:numPr>
+      </w:pPr>
+      <w:r>
+        <w:t>Backspace, X – B Key</w:t>
+      </w:r>
+    </w:p>
+    <w:p>
+      <w:pPr>
+        <w:pStyle w:val="ListParagraph"/>
+        <w:numPr>
+          <w:ilvl w:val="1"/>
+          <w:numId w:val="1"/>
+        </w:numPr>
+      </w:pPr>
+      <w:r>
+        <w:t>-</w:t>
+      </w:r>
+    </w:p>
+    <w:p>
+      <w:pPr>
+        <w:pStyle w:val="ListParagraph"/>
+        <w:numPr>
+          <w:ilvl w:val="0"/>
+          <w:numId w:val="1"/>
+        </w:numPr>
+      </w:pPr>
+      <w:r>
+        <w:t>AI</w:t>
+      </w:r>
+    </w:p>
+    <w:p>
+      <w:pPr>
+        <w:pStyle w:val="ListParagraph"/>
+        <w:numPr>
+          <w:ilvl w:val="1"/>
+          <w:numId w:val="1"/>
+        </w:numPr>
+      </w:pPr>
+      <w:r>
+        <w:t>Trainer teams</w:t>
+      </w:r>
+    </w:p>
+    <w:p>
+      <w:pPr>
+        <w:pStyle w:val="ListParagraph"/>
+        <w:numPr>
+          <w:ilvl w:val="1"/>
+          <w:numId w:val="1"/>
+        </w:numPr>
+      </w:pPr>
+      <w:r>
+        <w:t>Move selection</w:t>
+      </w:r>
+    </w:p>
+    <w:p>
+      <w:pPr>
+        <w:pStyle w:val="ListParagraph"/>
+        <w:numPr>
+          <w:ilvl w:val="2"/>
+          <w:numId w:val="1"/>
+        </w:numPr>
+      </w:pPr>
+      <w:r>
+        <w:t xml:space="preserve">Offensive </w:t>
+      </w:r>
+    </w:p>
+    <w:p>
+      <w:pPr>
+        <w:pStyle w:val="ListParagraph"/>
+        <w:numPr>
+          <w:ilvl w:val="2"/>
+          <w:numId w:val="1"/>
+        </w:numPr>
+      </w:pPr>
+      <w:r>
+        <w:t xml:space="preserve">Status </w:t>
+      </w:r>
+    </w:p>
+    <w:p>
+      <w:pPr>
+        <w:pStyle w:val="ListParagraph"/>
+        <w:numPr>
+          <w:ilvl w:val="2"/>
+          <w:numId w:val="1"/>
+        </w:numPr>
+      </w:pPr>
+      <w:r>
+        <w:t xml:space="preserve">Weather </w:t>
+      </w:r>
+    </w:p>
+    <w:p>
+      <w:pPr>
+        <w:pStyle w:val="ListParagraph"/>
+        <w:numPr>
+          <w:ilvl w:val="2"/>
+          <w:numId w:val="1"/>
+        </w:numPr>
+      </w:pPr>
+      <w:r>
+        <w:lastRenderedPageBreak/>
+        <w:t>Boost</w:t>
+      </w:r>
+    </w:p>
+    <w:p>
+      <w:pPr>
+        <w:pStyle w:val="ListParagraph"/>
+        <w:numPr>
+          <w:ilvl w:val="2"/>
+          <w:numId w:val="1"/>
+        </w:numPr>
+      </w:pPr>
+      <w:r>
+        <w:t>Field</w:t>
+      </w:r>
+    </w:p>
+    <w:p>
+      <w:pPr>
+        <w:pStyle w:val="ListParagraph"/>
+        <w:numPr>
+          <w:ilvl w:val="2"/>
+          <w:numId w:val="1"/>
+        </w:numPr>
+      </w:pPr>
+      <w:r>
+        <w:t>-</w:t>
+      </w:r>
+    </w:p>
+    <w:p>
+      <w:pPr>
+        <w:pStyle w:val="ListParagraph"/>
+        <w:numPr>
+          <w:ilvl w:val="1"/>
+          <w:numId w:val="1"/>
+        </w:numPr>
+      </w:pPr>
+      <w:r>
+        <w:t>Switching</w:t>
+      </w:r>
+    </w:p>
+    <w:p>
+      <w:pPr>
+        <w:pStyle w:val="ListParagraph"/>
+        <w:numPr>
+          <w:ilvl w:val="1"/>
+          <w:numId w:val="1"/>
+        </w:numPr>
+      </w:pPr>
+      <w:r>
+        <w:t>Skill level</w:t>
+      </w:r>
+    </w:p>
+    <w:p>
+      <w:pPr>
+        <w:pStyle w:val="ListParagraph"/>
+        <w:numPr>
+          <w:ilvl w:val="2"/>
+          <w:numId w:val="1"/>
+        </w:numPr>
+      </w:pPr>
+      <w:r>
+        <w:t>Noob, Amateur, Capable, Respected, Elite</w:t>
+      </w:r>
+    </w:p>
+    <w:p>
+      <w:pPr>
+        <w:pStyle w:val="ListParagraph"/>
+        <w:numPr>
+          <w:ilvl w:val="2"/>
+          <w:numId w:val="1"/>
+        </w:numPr>
+      </w:pPr>
+      <w:r>
+        <w:t>Failure chance</w:t>
+      </w:r>
+    </w:p>
+    <w:p>
+      <w:pPr>
+        <w:pStyle w:val="ListParagraph"/>
+        <w:numPr>
+          <w:ilvl w:val="2"/>
+          <w:numId w:val="1"/>
+        </w:numPr>
+      </w:pPr>
+      <w:r>
+        <w:t>-</w:t>
+      </w:r>
+    </w:p>
+    <w:p>
+      <w:pPr>
+        <w:pStyle w:val="ListParagraph"/>
+        <w:numPr>
+          <w:ilvl w:val="1"/>
+          <w:numId w:val="1"/>
+        </w:numPr>
+      </w:pPr>
+      <w:r>
+        <w:t>Healing</w:t>
+      </w:r>
+    </w:p>
+    <w:p>
+      <w:pPr>
+        <w:pStyle w:val="ListParagraph"/>
+        <w:numPr>
+          <w:ilvl w:val="1"/>
+          <w:numId w:val="1"/>
+        </w:numPr>
+      </w:pPr>
+      <w:r>
+        <w:t>-</w:t>
+      </w:r>
+    </w:p>
+    <w:p>
+      <w:pPr>
+        <w:pStyle w:val="ListParagraph"/>
+        <w:numPr>
+          <w:ilvl w:val="0"/>
+          <w:numId w:val="1"/>
+        </w:numPr>
+      </w:pPr>
+      <w:r>
+        <w:t>Scene Manager</w:t>
+      </w:r>
+    </w:p>
+    <w:p>
+      <w:pPr>
+        <w:pStyle w:val="ListParagraph"/>
+        <w:numPr>
+          <w:ilvl w:val="1"/>
+          <w:numId w:val="1"/>
+        </w:numPr>
+      </w:pPr>
+      <w:r>
+        <w:t>Intro</w:t>
+      </w:r>
+    </w:p>
+    <w:p>
+      <w:pPr>
+        <w:pStyle w:val="ListParagraph"/>
+        <w:numPr>
+          <w:ilvl w:val="1"/>
+          <w:numId w:val="1"/>
+        </w:numPr>
+      </w:pPr>
+      <w:r>
+        <w:t>Main Menu</w:t>
+      </w:r>
+    </w:p>
+    <w:p>
+      <w:pPr>
+        <w:pStyle w:val="ListParagraph"/>
+        <w:numPr>
+          <w:ilvl w:val="1"/>
+          <w:numId w:val="1"/>
+        </w:numPr>
+      </w:pPr>
+      <w:r>
+        <w:t>New Game</w:t>
+      </w:r>
+    </w:p>
+    <w:p>
+      <w:pPr>
+        <w:pStyle w:val="ListParagraph"/>
+        <w:numPr>
+          <w:ilvl w:val="1"/>
+          <w:numId w:val="1"/>
+        </w:numPr>
+      </w:pPr>
+      <w:r>
+        <w:t>Game</w:t>
+      </w:r>
+    </w:p>
+    <w:p>
+      <w:pPr>
+        <w:pStyle w:val="ListParagraph"/>
+        <w:numPr>
+          <w:ilvl w:val="1"/>
+          <w:numId w:val="1"/>
+        </w:numPr>
+      </w:pPr>
+      <w:r>
+        <w:t>Shop</w:t>
+      </w:r>
+    </w:p>
+    <w:p>
+      <w:pPr>
+        <w:pStyle w:val="ListParagraph"/>
+        <w:numPr>
+          <w:ilvl w:val="1"/>
+          <w:numId w:val="1"/>
+        </w:numPr>
+      </w:pPr>
+      <w:r>
+        <w:t>-</w:t>
+      </w:r>
     </w:p>
     <w:p>
       <w:pPr>

</xml_diff>